<commit_message>
marcado con amarillo y se deduce que no sera posible cambiar de modelo 3d a 2d
</commit_message>
<xml_diff>
--- a/Documentacion/Anteproyecto presentado/ANTEPROYECTO FINAL-Correcciones_Mayo_2014.docx
+++ b/Documentacion/Anteproyecto presentado/ANTEPROYECTO FINAL-Correcciones_Mayo_2014.docx
@@ -1173,17 +1173,41 @@
         <w:rPr>
           <w:rFonts w:ascii="Arial" w:hAnsi="Arial" w:cs="Arial"/>
         </w:rPr>
-        <w:t xml:space="preserve"> Con ello el cliente podrá enfocar en la carta y generar </w:t>
-      </w:r>
-      <w:r>
-        <w:rPr>
-          <w:rFonts w:ascii="Arial" w:hAnsi="Arial" w:cs="Arial"/>
+        <w:t xml:space="preserve"> Con ello el cliente podrá enfocar en la carta y </w:t>
+      </w:r>
+      <w:r>
+        <w:rPr>
+          <w:rFonts w:ascii="Arial" w:hAnsi="Arial" w:cs="Arial"/>
+          <w:highlight w:val="yellow"/>
+          <w:rPrChange w:id="0" w:author="walter" w:date="2014-07-04T10:01:00Z">
+            <w:rPr>
+              <w:rFonts w:ascii="Arial" w:hAnsi="Arial" w:cs="Arial"/>
+            </w:rPr>
+          </w:rPrChange>
+        </w:rPr>
+        <w:t xml:space="preserve">generar </w:t>
+      </w:r>
+      <w:r>
+        <w:rPr>
+          <w:rFonts w:ascii="Arial" w:hAnsi="Arial" w:cs="Arial"/>
+          <w:highlight w:val="yellow"/>
+          <w:rPrChange w:id="1" w:author="walter" w:date="2014-07-04T10:01:00Z">
+            <w:rPr>
+              <w:rFonts w:ascii="Arial" w:hAnsi="Arial" w:cs="Arial"/>
+            </w:rPr>
+          </w:rPrChange>
         </w:rPr>
         <w:t>los modelos</w:t>
       </w:r>
       <w:r>
         <w:rPr>
           <w:rFonts w:ascii="Arial" w:hAnsi="Arial" w:cs="Arial"/>
+          <w:highlight w:val="yellow"/>
+          <w:rPrChange w:id="2" w:author="walter" w:date="2014-07-04T10:01:00Z">
+            <w:rPr>
+              <w:rFonts w:ascii="Arial" w:hAnsi="Arial" w:cs="Arial"/>
+            </w:rPr>
+          </w:rPrChange>
         </w:rPr>
         <w:t xml:space="preserve"> 3D</w:t>
       </w:r>
@@ -1244,8 +1268,20 @@
       <w:r>
         <w:rPr>
           <w:rFonts w:ascii="Arial" w:hAnsi="Arial" w:cs="Arial"/>
-        </w:rPr>
-        <w:t>recomendaciones del chef e</w:t>
+          <w:highlight w:val="yellow"/>
+          <w:rPrChange w:id="3" w:author="walter" w:date="2014-07-04T10:01:00Z">
+            <w:rPr>
+              <w:rFonts w:ascii="Arial" w:hAnsi="Arial" w:cs="Arial"/>
+            </w:rPr>
+          </w:rPrChange>
+        </w:rPr>
+        <w:t>recomendaciones del chef</w:t>
+      </w:r>
+      <w:r>
+        <w:rPr>
+          <w:rFonts w:ascii="Arial" w:hAnsi="Arial" w:cs="Arial"/>
+        </w:rPr>
+        <w:t xml:space="preserve"> e</w:t>
       </w:r>
       <w:r>
         <w:rPr>
@@ -2161,7 +2197,31 @@
           <w:sz w:val="22"/>
           <w:szCs w:val="22"/>
         </w:rPr>
-        <w:t>tecnología utiliza técnicas de reconocimiento de formas y visualización 3D para añadir virtualidad a una imagen real de forma coherente y en función de la localización de la escena real</w:t>
+        <w:t xml:space="preserve">tecnología utiliza técnicas de reconocimiento de formas y </w:t>
+      </w:r>
+      <w:r>
+        <w:rPr>
+          <w:rFonts w:ascii="Arial" w:hAnsi="Arial" w:cs="Arial"/>
+          <w:sz w:val="22"/>
+          <w:szCs w:val="22"/>
+          <w:highlight w:val="yellow"/>
+          <w:rPrChange w:id="4" w:author="walter" w:date="2014-07-04T10:04:00Z">
+            <w:rPr>
+              <w:rFonts w:ascii="Arial" w:hAnsi="Arial" w:cs="Arial"/>
+              <w:sz w:val="22"/>
+              <w:szCs w:val="22"/>
+            </w:rPr>
+          </w:rPrChange>
+        </w:rPr>
+        <w:t>visualización 3D</w:t>
+      </w:r>
+      <w:r>
+        <w:rPr>
+          <w:rFonts w:ascii="Arial" w:hAnsi="Arial" w:cs="Arial"/>
+          <w:sz w:val="22"/>
+          <w:szCs w:val="22"/>
+        </w:rPr>
+        <w:t xml:space="preserve"> para añadir virtualidad a una imagen real de forma coherente y en función de la localización de la escena real</w:t>
       </w:r>
       <w:r>
         <w:rPr>
@@ -3497,7 +3557,7 @@
         <w:spacing w:line="360" w:lineRule="auto"/>
         <w:jc w:val="both"/>
         <w:rPr>
-          <w:ins w:id="0" w:author="Reinoso elizabeth" w:date="2013-11-05T11:01:00Z"/>
+          <w:ins w:id="5" w:author="Reinoso elizabeth" w:date="2013-11-05T11:01:00Z"/>
         </w:rPr>
       </w:pPr>
       <w:r>
@@ -5191,7 +5251,25 @@
         <w:rPr>
           <w:rFonts w:ascii="Arial" w:hAnsi="Arial" w:cs="Arial"/>
         </w:rPr>
-        <w:t>los modelos 3D que representarán el plato a servir</w:t>
+        <w:t xml:space="preserve">los </w:t>
+      </w:r>
+      <w:r>
+        <w:rPr>
+          <w:rFonts w:ascii="Arial" w:hAnsi="Arial" w:cs="Arial"/>
+          <w:highlight w:val="yellow"/>
+          <w:rPrChange w:id="6" w:author="walter" w:date="2014-07-04T10:10:00Z">
+            <w:rPr>
+              <w:rFonts w:ascii="Arial" w:hAnsi="Arial" w:cs="Arial"/>
+            </w:rPr>
+          </w:rPrChange>
+        </w:rPr>
+        <w:t>modelos 3D</w:t>
+      </w:r>
+      <w:r>
+        <w:rPr>
+          <w:rFonts w:ascii="Arial" w:hAnsi="Arial" w:cs="Arial"/>
+        </w:rPr>
+        <w:t xml:space="preserve"> que representarán el plato a servir</w:t>
       </w:r>
       <w:r>
         <w:rPr>
@@ -5209,7 +5287,25 @@
         <w:rPr>
           <w:rFonts w:ascii="Arial" w:hAnsi="Arial" w:cs="Arial"/>
         </w:rPr>
-        <w:t xml:space="preserve"> textos y botones virtuales inmerso en la carta que permitirán seleccionar un objeto 3D y posteriormente realizar el pedido.</w:t>
+        <w:t xml:space="preserve"> textos y botones virtuales inmerso en la carta que permitirán seleccionar un </w:t>
+      </w:r>
+      <w:r>
+        <w:rPr>
+          <w:rFonts w:ascii="Arial" w:hAnsi="Arial" w:cs="Arial"/>
+          <w:highlight w:val="yellow"/>
+          <w:rPrChange w:id="7" w:author="walter" w:date="2014-07-04T10:10:00Z">
+            <w:rPr>
+              <w:rFonts w:ascii="Arial" w:hAnsi="Arial" w:cs="Arial"/>
+            </w:rPr>
+          </w:rPrChange>
+        </w:rPr>
+        <w:t>objeto 3D</w:t>
+      </w:r>
+      <w:r>
+        <w:rPr>
+          <w:rFonts w:ascii="Arial" w:hAnsi="Arial" w:cs="Arial"/>
+        </w:rPr>
+        <w:t xml:space="preserve"> y posteriormente realizar el pedido.</w:t>
       </w:r>
     </w:p>
     <w:p>
@@ -5284,7 +5380,25 @@
         <w:rPr>
           <w:rFonts w:ascii="Arial" w:hAnsi="Arial" w:cs="Arial"/>
         </w:rPr>
-        <w:t>"Recomendaciones del chef"</w:t>
+        <w:t>"</w:t>
+      </w:r>
+      <w:r>
+        <w:rPr>
+          <w:rFonts w:ascii="Arial" w:hAnsi="Arial" w:cs="Arial"/>
+          <w:highlight w:val="yellow"/>
+          <w:rPrChange w:id="8" w:author="walter" w:date="2014-07-04T10:11:00Z">
+            <w:rPr>
+              <w:rFonts w:ascii="Arial" w:hAnsi="Arial" w:cs="Arial"/>
+            </w:rPr>
+          </w:rPrChange>
+        </w:rPr>
+        <w:t>Recomendaciones del chef</w:t>
+      </w:r>
+      <w:r>
+        <w:rPr>
+          <w:rFonts w:ascii="Arial" w:hAnsi="Arial" w:cs="Arial"/>
+        </w:rPr>
+        <w:t>"</w:t>
       </w:r>
       <w:r>
         <w:rPr>
@@ -7238,7 +7352,7 @@
         </w:rPr>
         <w:t xml:space="preserve">ETAPA DE </w:t>
       </w:r>
-      <w:del w:id="1" w:author="Marcelo" w:date="2014-06-02T15:46:00Z">
+      <w:del w:id="9" w:author="Marcelo" w:date="2014-06-02T15:46:00Z">
         <w:r>
           <w:rPr>
             <w:rFonts w:ascii="Arial" w:eastAsia="Times New Roman" w:hAnsi="Arial" w:cs="Arial"/>
@@ -7847,7 +7961,7 @@
         </w:rPr>
         <w:t>PLANIFICACIÓN DEL PROYECTO</w:t>
       </w:r>
-      <w:ins w:id="2" w:author="Reinoso elizabeth" w:date="2013-10-22T08:28:00Z">
+      <w:ins w:id="10" w:author="Reinoso elizabeth" w:date="2013-10-22T08:28:00Z">
         <w:r>
           <w:rPr>
             <w:rFonts w:ascii="Arial" w:hAnsi="Arial" w:cs="Arial"/>
@@ -19802,7 +19916,7 @@
             <w:rPr>
               <w:noProof/>
             </w:rPr>
-            <w:t>2</w:t>
+            <w:t>13</w:t>
           </w:r>
         </w:fldSimple>
       </w:p>
@@ -24992,6 +25106,7 @@
   <w:style w:type="character" w:default="1" w:styleId="Fuentedeprrafopredeter">
     <w:name w:val="Default Paragraph Font"/>
     <w:uiPriority w:val="1"/>
+    <w:semiHidden/>
     <w:unhideWhenUsed/>
   </w:style>
   <w:style w:type="table" w:default="1" w:styleId="Tablanormal">

</xml_diff>